<commit_message>
Se realizan cambios en el archivo documento.docx y se crea el nuevo programa.py
</commit_message>
<xml_diff>
--- a/documento.docx
+++ b/documento.docx
@@ -5,11 +5,19 @@
     <w:p>
       <w:pPr>
         <w:rPr>
-          <w:lang w:val="es-ES"/>
-        </w:rPr>
-      </w:pPr>
-      <w:r>
-        <w:rPr>
+          <w:b/>
+          <w:bCs/>
+          <w:sz w:val="24"/>
+          <w:szCs w:val="24"/>
+          <w:lang w:val="es-ES"/>
+        </w:rPr>
+      </w:pPr>
+      <w:r>
+        <w:rPr>
+          <w:b/>
+          <w:bCs/>
+          <w:sz w:val="24"/>
+          <w:szCs w:val="24"/>
           <w:lang w:val="es-ES"/>
         </w:rPr>
         <w:t>Título de la tesis</w:t>
@@ -25,11 +33,15 @@
     <w:p>
       <w:pPr>
         <w:rPr>
-          <w:lang w:val="es-ES"/>
-        </w:rPr>
-      </w:pPr>
-      <w:r>
-        <w:rPr>
+          <w:b/>
+          <w:bCs/>
+          <w:lang w:val="es-ES"/>
+        </w:rPr>
+      </w:pPr>
+      <w:r>
+        <w:rPr>
+          <w:b/>
+          <w:bCs/>
           <w:lang w:val="es-ES"/>
         </w:rPr>
         <w:t>Abstrac</w:t>
@@ -87,11 +99,15 @@
     <w:p>
       <w:pPr>
         <w:rPr>
-          <w:lang w:val="es-ES"/>
-        </w:rPr>
-      </w:pPr>
-      <w:r>
-        <w:rPr>
+          <w:b/>
+          <w:bCs/>
+          <w:lang w:val="es-ES"/>
+        </w:rPr>
+      </w:pPr>
+      <w:r>
+        <w:rPr>
+          <w:b/>
+          <w:bCs/>
           <w:lang w:val="es-ES"/>
         </w:rPr>
         <w:t>Capítulo 1</w:t>
@@ -136,6 +152,77 @@
         </w:rPr>
         <w:t>Tema 1</w:t>
       </w:r>
+    </w:p>
+    <w:p>
+      <w:pPr>
+        <w:rPr>
+          <w:lang w:val="es-ES"/>
+        </w:rPr>
+      </w:pPr>
+    </w:p>
+    <w:p>
+      <w:pPr>
+        <w:rPr>
+          <w:b/>
+          <w:bCs/>
+          <w:lang w:val="es-ES"/>
+        </w:rPr>
+      </w:pPr>
+      <w:r>
+        <w:rPr>
+          <w:b/>
+          <w:bCs/>
+          <w:lang w:val="es-ES"/>
+        </w:rPr>
+        <w:t>Capítulo 2</w:t>
+      </w:r>
+    </w:p>
+    <w:p>
+      <w:pPr>
+        <w:rPr>
+          <w:lang w:val="es-ES"/>
+        </w:rPr>
+      </w:pPr>
+    </w:p>
+    <w:p>
+      <w:pPr>
+        <w:rPr>
+          <w:lang w:val="es-ES"/>
+        </w:rPr>
+      </w:pPr>
+      <w:r>
+        <w:rPr>
+          <w:lang w:val="es-ES"/>
+        </w:rPr>
+        <w:t>Título 1</w:t>
+      </w:r>
+    </w:p>
+    <w:p>
+      <w:pPr>
+        <w:rPr>
+          <w:lang w:val="es-ES"/>
+        </w:rPr>
+      </w:pPr>
+    </w:p>
+    <w:p>
+      <w:pPr>
+        <w:rPr>
+          <w:lang w:val="es-ES"/>
+        </w:rPr>
+      </w:pPr>
+      <w:r>
+        <w:rPr>
+          <w:lang w:val="es-ES"/>
+        </w:rPr>
+        <w:t>Tema 1</w:t>
+      </w:r>
+    </w:p>
+    <w:p>
+      <w:pPr>
+        <w:rPr>
+          <w:lang w:val="es-ES"/>
+        </w:rPr>
+      </w:pPr>
     </w:p>
     <w:p/>
     <w:sectPr>

</xml_diff>